<commit_message>
name added to both documents
</commit_message>
<xml_diff>
--- a/Bibliography.docx
+++ b/Bibliography.docx
@@ -4,6 +4,57 @@
   <w:body>
     <w:p>
       <w:pPr>
+        <w:spacing w:after="0" w:line="360" w:lineRule="auto"/>
+        <w:jc w:val="both"/>
+        <w:rPr>
+          <w:rFonts w:ascii="Arial" w:hAnsi="Arial" w:cs="Arial"/>
+        </w:rPr>
+      </w:pPr>
+      <w:r>
+        <w:rPr>
+          <w:rFonts w:ascii="Arial" w:hAnsi="Arial" w:cs="Arial"/>
+        </w:rPr>
+        <w:t>Name:         Michael Osarodion Okoh</w:t>
+      </w:r>
+    </w:p>
+    <w:p>
+      <w:pPr>
+        <w:spacing w:after="0" w:line="360" w:lineRule="auto"/>
+        <w:jc w:val="both"/>
+        <w:rPr>
+          <w:rFonts w:ascii="Arial" w:hAnsi="Arial" w:cs="Arial"/>
+        </w:rPr>
+      </w:pPr>
+      <w:r>
+        <w:rPr>
+          <w:rFonts w:ascii="Arial" w:hAnsi="Arial" w:cs="Arial"/>
+        </w:rPr>
+        <w:t xml:space="preserve">Report:        </w:t>
+      </w:r>
+      <w:r>
+        <w:rPr>
+          <w:rFonts w:ascii="Arial" w:hAnsi="Arial" w:cs="Arial"/>
+        </w:rPr>
+        <w:t>Bibliography</w:t>
+      </w:r>
+    </w:p>
+    <w:p>
+      <w:pPr>
+        <w:spacing w:after="0" w:line="360" w:lineRule="auto"/>
+        <w:jc w:val="both"/>
+        <w:rPr>
+          <w:rFonts w:ascii="Arial" w:hAnsi="Arial" w:cs="Arial"/>
+        </w:rPr>
+      </w:pPr>
+      <w:r>
+        <w:rPr>
+          <w:rFonts w:ascii="Arial" w:hAnsi="Arial" w:cs="Arial"/>
+        </w:rPr>
+        <w:t>Student ID: 18022563</w:t>
+      </w:r>
+    </w:p>
+    <w:p>
+      <w:pPr>
         <w:jc w:val="both"/>
         <w:rPr>
           <w:rFonts w:ascii="Arial" w:hAnsi="Arial" w:cs="Arial"/>
@@ -13,7 +64,10 @@
           <w:szCs w:val="24"/>
         </w:rPr>
       </w:pPr>
-      <w:r>
+    </w:p>
+    <w:p>
+      <w:pPr>
+        <w:jc w:val="both"/>
         <w:rPr>
           <w:rFonts w:ascii="Arial" w:hAnsi="Arial" w:cs="Arial"/>
           <w:b/>
@@ -21,6 +75,27 @@
           <w:sz w:val="24"/>
           <w:szCs w:val="24"/>
         </w:rPr>
+      </w:pPr>
+    </w:p>
+    <w:p>
+      <w:pPr>
+        <w:jc w:val="both"/>
+        <w:rPr>
+          <w:rFonts w:ascii="Arial" w:hAnsi="Arial" w:cs="Arial"/>
+          <w:b/>
+          <w:bCs/>
+          <w:sz w:val="24"/>
+          <w:szCs w:val="24"/>
+        </w:rPr>
+      </w:pPr>
+      <w:r>
+        <w:rPr>
+          <w:rFonts w:ascii="Arial" w:hAnsi="Arial" w:cs="Arial"/>
+          <w:b/>
+          <w:bCs/>
+          <w:sz w:val="24"/>
+          <w:szCs w:val="24"/>
+        </w:rPr>
         <w:t>Bibliography</w:t>
       </w:r>
     </w:p>
@@ -950,6 +1025,7 @@
         <w:rPr>
           <w:rFonts w:ascii="Arial" w:hAnsi="Arial" w:cs="Arial"/>
         </w:rPr>
+        <w:lastRenderedPageBreak/>
         <w:t xml:space="preserve">Koresh, M.H.J.D. &amp; Deva, J. (2019) ‘Computer </w:t>
       </w:r>
       <w:proofErr w:type="gramStart"/>
@@ -1064,7 +1140,6 @@
         <w:rPr>
           <w:rFonts w:ascii="Arial" w:hAnsi="Arial" w:cs="Arial"/>
         </w:rPr>
-        <w:lastRenderedPageBreak/>
         <w:t xml:space="preserve">Liu, H., Liu, Y. &amp; Sun, F. (2014) ‘Traffic sign recognition using group sparse coding’. </w:t>
       </w:r>
       <w:r>
@@ -2786,6 +2861,7 @@
   <w:style w:type="character" w:default="1" w:styleId="DefaultParagraphFont">
     <w:name w:val="Default Paragraph Font"/>
     <w:uiPriority w:val="1"/>
+    <w:semiHidden/>
     <w:unhideWhenUsed/>
   </w:style>
   <w:style w:type="table" w:default="1" w:styleId="TableNormal">

</xml_diff>